<commit_message>
Added a few things to the outline
</commit_message>
<xml_diff>
--- a/Documentation/Project Documentation/Example Presentation Outline.docx
+++ b/Documentation/Project Documentation/Example Presentation Outline.docx
@@ -93,6 +93,32 @@
           <w:szCs w:val="24"/>
         </w:rPr>
       </w:pPr>
+      <w:r>
+        <w:rPr>
+          <w:rFonts w:eastAsia="Times New Roman" w:cs="Times New Roman"/>
+          <w:szCs w:val="24"/>
+          <w:highlight w:val="red"/>
+        </w:rPr>
+        <w:t xml:space="preserve">[I </w:t>
+      </w:r>
+      <w:proofErr w:type="gramStart"/>
+      <w:r>
+        <w:rPr>
+          <w:rFonts w:eastAsia="Times New Roman" w:cs="Times New Roman"/>
+          <w:szCs w:val="24"/>
+          <w:highlight w:val="red"/>
+        </w:rPr>
+        <w:t>don’t</w:t>
+      </w:r>
+      <w:proofErr w:type="gramEnd"/>
+      <w:r>
+        <w:rPr>
+          <w:rFonts w:eastAsia="Times New Roman" w:cs="Times New Roman"/>
+          <w:szCs w:val="24"/>
+          <w:highlight w:val="red"/>
+        </w:rPr>
+        <w:t xml:space="preserve"> know why I am having a hard time with this. What is the problem? We solved a solved problem, lol]</w:t>
+      </w:r>
     </w:p>
     <w:p>
       <w:pPr>
@@ -330,6 +356,8 @@
         </w:rPr>
         <w:t xml:space="preserve"> today or what other alternatives exist?</w:t>
       </w:r>
+      <w:bookmarkStart w:id="0" w:name="_GoBack"/>
+      <w:bookmarkEnd w:id="0"/>
     </w:p>
     <w:p>
       <w:pPr>
@@ -638,7 +666,21 @@
           <w:rFonts w:eastAsia="Times New Roman" w:cs="Times New Roman"/>
           <w:szCs w:val="24"/>
         </w:rPr>
-        <w:t xml:space="preserve"> system design and modeling assignment WITH BETTER SIGNAL DESCRIPTIONS]</w:t>
+        <w:t xml:space="preserve"> system design and modeling assignment WITH BETTER SIGNAL DESCRIPTIONS</w:t>
+      </w:r>
+      <w:r>
+        <w:rPr>
+          <w:rFonts w:eastAsia="Times New Roman" w:cs="Times New Roman"/>
+          <w:szCs w:val="24"/>
+        </w:rPr>
+        <w:t>, and emphasize it in the pwr. pt. that we made these changes.</w:t>
+      </w:r>
+      <w:r>
+        <w:rPr>
+          <w:rFonts w:eastAsia="Times New Roman" w:cs="Times New Roman"/>
+          <w:szCs w:val="24"/>
+        </w:rPr>
+        <w:t>]</w:t>
       </w:r>
     </w:p>
     <w:p>
@@ -742,6 +784,87 @@
           <w:szCs w:val="24"/>
         </w:rPr>
       </w:pPr>
+      <w:r>
+        <w:rPr>
+          <w:rFonts w:eastAsia="Times New Roman" w:cs="Times New Roman"/>
+          <w:szCs w:val="24"/>
+        </w:rPr>
+        <w:t xml:space="preserve">[Microcontroller, magnetometer, PMIC, </w:t>
+      </w:r>
+      <w:r>
+        <w:rPr>
+          <w:rFonts w:eastAsia="Times New Roman" w:cs="Times New Roman"/>
+          <w:szCs w:val="24"/>
+        </w:rPr>
+        <w:t>LCD]</w:t>
+      </w:r>
+    </w:p>
+    <w:p>
+      <w:pPr>
+        <w:rPr>
+          <w:rFonts w:eastAsia="Times New Roman" w:cs="Times New Roman"/>
+          <w:szCs w:val="24"/>
+        </w:rPr>
+      </w:pPr>
+      <w:r>
+        <w:rPr>
+          <w:rFonts w:eastAsia="Times New Roman" w:cs="Times New Roman"/>
+          <w:szCs w:val="24"/>
+        </w:rPr>
+        <w:t>[Eagle: schematic and layout]</w:t>
+      </w:r>
+    </w:p>
+    <w:p>
+      <w:pPr>
+        <w:rPr>
+          <w:rFonts w:eastAsia="Times New Roman" w:cs="Times New Roman"/>
+          <w:szCs w:val="24"/>
+        </w:rPr>
+      </w:pPr>
+      <w:proofErr w:type="gramStart"/>
+      <w:r>
+        <w:rPr>
+          <w:rFonts w:eastAsia="Times New Roman" w:cs="Times New Roman"/>
+          <w:szCs w:val="24"/>
+          <w:highlight w:val="red"/>
+        </w:rPr>
+        <w:t>[IDE?</w:t>
+      </w:r>
+      <w:proofErr w:type="gramEnd"/>
+      <w:r>
+        <w:rPr>
+          <w:rFonts w:eastAsia="Times New Roman" w:cs="Times New Roman"/>
+          <w:szCs w:val="24"/>
+          <w:highlight w:val="red"/>
+        </w:rPr>
+        <w:t xml:space="preserve"> – </w:t>
+      </w:r>
+      <w:proofErr w:type="gramStart"/>
+      <w:r>
+        <w:rPr>
+          <w:rFonts w:eastAsia="Times New Roman" w:cs="Times New Roman"/>
+          <w:szCs w:val="24"/>
+          <w:highlight w:val="red"/>
+        </w:rPr>
+        <w:t>what</w:t>
+      </w:r>
+      <w:proofErr w:type="gramEnd"/>
+      <w:r>
+        <w:rPr>
+          <w:rFonts w:eastAsia="Times New Roman" w:cs="Times New Roman"/>
+          <w:szCs w:val="24"/>
+          <w:highlight w:val="red"/>
+        </w:rPr>
+        <w:t xml:space="preserve"> was used? Did we make any use of pre-built libraries?]</w:t>
+      </w:r>
+    </w:p>
+    <w:p>
+      <w:pPr>
+        <w:rPr>
+          <w:rFonts w:eastAsia="Times New Roman" w:cs="Times New Roman"/>
+          <w:szCs w:val="24"/>
+        </w:rPr>
+      </w:pPr>
     </w:p>
     <w:p>
       <w:pPr>
@@ -824,6 +947,40 @@
           <w:szCs w:val="24"/>
         </w:rPr>
         <w:t>ideas, designs, schematics, board layouts, code.</w:t>
+      </w:r>
+    </w:p>
+    <w:p>
+      <w:pPr>
+        <w:rPr>
+          <w:rFonts w:eastAsia="Times New Roman" w:cs="Times New Roman"/>
+          <w:szCs w:val="24"/>
+        </w:rPr>
+      </w:pPr>
+      <w:r>
+        <w:rPr>
+          <w:rFonts w:eastAsia="Times New Roman" w:cs="Times New Roman"/>
+          <w:szCs w:val="24"/>
+          <w:highlight w:val="red"/>
+        </w:rPr>
+        <w:t>[Umm, what</w:t>
+      </w:r>
+      <w:proofErr w:type="gramStart"/>
+      <w:r>
+        <w:rPr>
+          <w:rFonts w:eastAsia="Times New Roman" w:cs="Times New Roman"/>
+          <w:szCs w:val="24"/>
+          <w:highlight w:val="red"/>
+        </w:rPr>
+        <w:t>?!?</w:t>
+      </w:r>
+      <w:proofErr w:type="gramEnd"/>
+      <w:r>
+        <w:rPr>
+          <w:rFonts w:eastAsia="Times New Roman" w:cs="Times New Roman"/>
+          <w:szCs w:val="24"/>
+          <w:highlight w:val="red"/>
+        </w:rPr>
+        <w:t>]</w:t>
       </w:r>
     </w:p>
     <w:p>
@@ -1021,8 +1178,6 @@
         </w:rPr>
         <w:t xml:space="preserve"> some things that already come to mind are how I screwed up the parts order. We underestimated the time it would take to code the microcontroller. The changes we had to make to the schematic while John was working on the layout. I’m sure there’s more and will be more.</w:t>
       </w:r>
-      <w:bookmarkStart w:id="0" w:name="_GoBack"/>
-      <w:bookmarkEnd w:id="0"/>
     </w:p>
     <w:p>
       <w:pPr>
@@ -1113,6 +1268,71 @@
         <w:rPr>
           <w:rFonts w:eastAsia="Times New Roman" w:cs="Times New Roman"/>
           <w:szCs w:val="24"/>
+          <w:highlight w:val="red"/>
+        </w:rPr>
+      </w:pPr>
+      <w:r>
+        <w:rPr>
+          <w:rFonts w:eastAsia="Times New Roman" w:cs="Times New Roman"/>
+          <w:szCs w:val="24"/>
+          <w:highlight w:val="red"/>
+        </w:rPr>
+        <w:t>[Ben’s contributions here]</w:t>
+      </w:r>
+    </w:p>
+    <w:p>
+      <w:pPr>
+        <w:rPr>
+          <w:rFonts w:eastAsia="Times New Roman" w:cs="Times New Roman"/>
+          <w:szCs w:val="24"/>
+          <w:highlight w:val="red"/>
+        </w:rPr>
+      </w:pPr>
+      <w:r>
+        <w:rPr>
+          <w:rFonts w:eastAsia="Times New Roman" w:cs="Times New Roman"/>
+          <w:szCs w:val="24"/>
+          <w:highlight w:val="red"/>
+        </w:rPr>
+        <w:t>[Michael’s contributions here]</w:t>
+      </w:r>
+    </w:p>
+    <w:p>
+      <w:pPr>
+        <w:rPr>
+          <w:rFonts w:eastAsia="Times New Roman" w:cs="Times New Roman"/>
+          <w:szCs w:val="24"/>
+        </w:rPr>
+      </w:pPr>
+      <w:r>
+        <w:rPr>
+          <w:rFonts w:eastAsia="Times New Roman" w:cs="Times New Roman"/>
+          <w:szCs w:val="24"/>
+          <w:highlight w:val="red"/>
+        </w:rPr>
+        <w:t>[John’s contributions here]</w:t>
+      </w:r>
+    </w:p>
+    <w:p>
+      <w:pPr>
+        <w:rPr>
+          <w:rFonts w:eastAsia="Times New Roman" w:cs="Times New Roman"/>
+          <w:szCs w:val="24"/>
+        </w:rPr>
+      </w:pPr>
+      <w:r>
+        <w:rPr>
+          <w:rFonts w:eastAsia="Times New Roman" w:cs="Times New Roman"/>
+          <w:szCs w:val="24"/>
+        </w:rPr>
+        <w:t>[Cody’s contributions here]</w:t>
+      </w:r>
+    </w:p>
+    <w:p>
+      <w:pPr>
+        <w:rPr>
+          <w:rFonts w:eastAsia="Times New Roman" w:cs="Times New Roman"/>
+          <w:szCs w:val="24"/>
         </w:rPr>
       </w:pPr>
     </w:p>
@@ -1137,9 +1357,8 @@
       <w:pPr>
         <w:ind w:firstLine="720"/>
         <w:rPr>
-          <w:rFonts w:cs="Times New Roman"/>
-          <w:b/>
-          <w:i/>
+          <w:rFonts w:eastAsia="Times New Roman" w:cs="Times New Roman"/>
+          <w:szCs w:val="24"/>
         </w:rPr>
       </w:pPr>
       <w:r>
@@ -1191,6 +1410,86 @@
           <w:szCs w:val="24"/>
         </w:rPr>
         <w:t>ifferently?</w:t>
+      </w:r>
+      <w:r>
+        <w:rPr>
+          <w:rFonts w:eastAsia="Times New Roman" w:cs="Times New Roman"/>
+          <w:i/>
+          <w:szCs w:val="24"/>
+        </w:rPr>
+        <w:br/>
+      </w:r>
+      <w:r>
+        <w:rPr>
+          <w:rFonts w:eastAsia="Times New Roman" w:cs="Times New Roman"/>
+          <w:szCs w:val="24"/>
+        </w:rPr>
+        <w:t>[We could do an entire presentation on this alone, lol. I think that each of us can have pwr. pt. slide of our own discussing the lessons we all learned.]</w:t>
+      </w:r>
+    </w:p>
+    <w:p>
+      <w:pPr>
+        <w:rPr>
+          <w:rFonts w:eastAsia="Times New Roman" w:cs="Times New Roman"/>
+          <w:szCs w:val="24"/>
+        </w:rPr>
+      </w:pPr>
+      <w:r>
+        <w:rPr>
+          <w:rFonts w:eastAsia="Times New Roman" w:cs="Times New Roman"/>
+          <w:szCs w:val="24"/>
+        </w:rPr>
+        <w:t>[Cody’s lessons learned]</w:t>
+      </w:r>
+    </w:p>
+    <w:p>
+      <w:pPr>
+        <w:rPr>
+          <w:rFonts w:eastAsia="Times New Roman" w:cs="Times New Roman"/>
+          <w:szCs w:val="24"/>
+          <w:highlight w:val="red"/>
+        </w:rPr>
+      </w:pPr>
+      <w:r>
+        <w:rPr>
+          <w:rFonts w:eastAsia="Times New Roman" w:cs="Times New Roman"/>
+          <w:szCs w:val="24"/>
+          <w:highlight w:val="red"/>
+        </w:rPr>
+        <w:t>[John’s lessons learned]</w:t>
+      </w:r>
+    </w:p>
+    <w:p>
+      <w:pPr>
+        <w:rPr>
+          <w:rFonts w:eastAsia="Times New Roman" w:cs="Times New Roman"/>
+          <w:szCs w:val="24"/>
+          <w:highlight w:val="red"/>
+        </w:rPr>
+      </w:pPr>
+      <w:r>
+        <w:rPr>
+          <w:rFonts w:eastAsia="Times New Roman" w:cs="Times New Roman"/>
+          <w:szCs w:val="24"/>
+          <w:highlight w:val="red"/>
+        </w:rPr>
+        <w:t>[Michael’s lessons learned]</w:t>
+      </w:r>
+    </w:p>
+    <w:p>
+      <w:pPr>
+        <w:rPr>
+          <w:rFonts w:eastAsia="Times New Roman" w:cs="Times New Roman"/>
+          <w:szCs w:val="24"/>
+        </w:rPr>
+      </w:pPr>
+      <w:r>
+        <w:rPr>
+          <w:rFonts w:eastAsia="Times New Roman" w:cs="Times New Roman"/>
+          <w:szCs w:val="24"/>
+          <w:highlight w:val="red"/>
+        </w:rPr>
+        <w:t>[Ben’s lessons learned]</w:t>
       </w:r>
     </w:p>
     <w:sectPr>

</xml_diff>

<commit_message>
Started filling out Pwr. Pt.
</commit_message>
<xml_diff>
--- a/Documentation/Project Documentation/Example Presentation Outline.docx
+++ b/Documentation/Project Documentation/Example Presentation Outline.docx
@@ -192,6 +192,14 @@
         </w:rPr>
         <w:t xml:space="preserve"> floating in water could freeze in the outdoors whereas our product does not have this issue. </w:t>
       </w:r>
+      <w:r>
+        <w:rPr>
+          <w:rFonts w:eastAsia="Times New Roman" w:cs="Times New Roman"/>
+          <w:szCs w:val="24"/>
+          <w:highlight w:val="red"/>
+        </w:rPr>
+        <w:t>[Add more here]</w:t>
+      </w:r>
     </w:p>
     <w:p>
       <w:pPr>
@@ -277,87 +285,85 @@
           <w:rFonts w:eastAsia="Times New Roman" w:cs="Times New Roman"/>
           <w:szCs w:val="24"/>
         </w:rPr>
-        <w:t xml:space="preserve">The specific objective of this project is to design and construct a working prototype of a digital electronic compass. Under different circumstances such as having a longer duration or not having other classes to compete with our time, we are confident that another revision of the design </w:t>
-      </w:r>
-      <w:proofErr w:type="gramStart"/>
-      <w:r>
-        <w:rPr>
-          <w:rFonts w:eastAsia="Times New Roman" w:cs="Times New Roman"/>
-          <w:szCs w:val="24"/>
-        </w:rPr>
-        <w:t>could be completed</w:t>
-      </w:r>
-      <w:proofErr w:type="gramEnd"/>
-      <w:r>
-        <w:rPr>
-          <w:rFonts w:eastAsia="Times New Roman" w:cs="Times New Roman"/>
-          <w:szCs w:val="24"/>
-        </w:rPr>
-        <w:t xml:space="preserve"> and an enclosure would be added.</w:t>
-      </w:r>
-    </w:p>
-    <w:p>
-      <w:pPr>
-        <w:rPr>
-          <w:rFonts w:eastAsia="Times New Roman" w:cs="Times New Roman"/>
-          <w:szCs w:val="24"/>
-        </w:rPr>
-      </w:pPr>
-    </w:p>
-    <w:p>
-      <w:pPr>
-        <w:rPr>
-          <w:rFonts w:eastAsia="Times New Roman" w:cs="Times New Roman"/>
-          <w:b/>
-          <w:szCs w:val="24"/>
-        </w:rPr>
-      </w:pPr>
-      <w:r>
-        <w:rPr>
-          <w:rFonts w:eastAsia="Times New Roman" w:cs="Times New Roman"/>
-          <w:b/>
-          <w:szCs w:val="24"/>
-        </w:rPr>
-        <w:t>Alternatives</w:t>
-      </w:r>
-    </w:p>
-    <w:p>
-      <w:pPr>
-        <w:ind w:firstLine="720"/>
-        <w:rPr>
-          <w:rFonts w:eastAsia="Times New Roman" w:cs="Times New Roman"/>
-          <w:i/>
-          <w:szCs w:val="24"/>
-        </w:rPr>
-      </w:pPr>
-      <w:r>
-        <w:rPr>
-          <w:rFonts w:eastAsia="Times New Roman" w:cs="Times New Roman"/>
-          <w:i/>
-          <w:szCs w:val="24"/>
-        </w:rPr>
-        <w:t xml:space="preserve">How </w:t>
-      </w:r>
-      <w:proofErr w:type="gramStart"/>
-      <w:r>
-        <w:rPr>
-          <w:rFonts w:eastAsia="Times New Roman" w:cs="Times New Roman"/>
-          <w:i/>
-          <w:szCs w:val="24"/>
-        </w:rPr>
-        <w:t>is it done</w:t>
-      </w:r>
-      <w:proofErr w:type="gramEnd"/>
-      <w:r>
-        <w:rPr>
-          <w:rFonts w:eastAsia="Times New Roman" w:cs="Times New Roman"/>
-          <w:i/>
-          <w:szCs w:val="24"/>
-        </w:rPr>
-        <w:t xml:space="preserve"> today or what other alternatives exist?</w:t>
+        <w:t>The specific objective of this project is to design and construct a working prototype of a digital electronic compass. Under different circumstances</w:t>
+      </w:r>
+      <w:r>
+        <w:rPr>
+          <w:rFonts w:eastAsia="Times New Roman" w:cs="Times New Roman"/>
+          <w:szCs w:val="24"/>
+        </w:rPr>
+        <w:t xml:space="preserve">, </w:t>
       </w:r>
       <w:bookmarkStart w:id="0" w:name="_GoBack"/>
       <w:bookmarkEnd w:id="0"/>
+      <w:r>
+        <w:rPr>
+          <w:rFonts w:eastAsia="Times New Roman" w:cs="Times New Roman"/>
+          <w:szCs w:val="24"/>
+        </w:rPr>
+        <w:t>such as having a longer duration or not having other classes to compete with our time, we are confident that another revision of the design could be completed and an enclosure would be added.</w:t>
+      </w:r>
+    </w:p>
+    <w:p>
+      <w:pPr>
+        <w:rPr>
+          <w:rFonts w:eastAsia="Times New Roman" w:cs="Times New Roman"/>
+          <w:szCs w:val="24"/>
+        </w:rPr>
+      </w:pPr>
+    </w:p>
+    <w:p>
+      <w:pPr>
+        <w:rPr>
+          <w:rFonts w:eastAsia="Times New Roman" w:cs="Times New Roman"/>
+          <w:b/>
+          <w:szCs w:val="24"/>
+        </w:rPr>
+      </w:pPr>
+      <w:r>
+        <w:rPr>
+          <w:rFonts w:eastAsia="Times New Roman" w:cs="Times New Roman"/>
+          <w:b/>
+          <w:szCs w:val="24"/>
+        </w:rPr>
+        <w:t>Alternatives</w:t>
+      </w:r>
+    </w:p>
+    <w:p>
+      <w:pPr>
+        <w:ind w:firstLine="720"/>
+        <w:rPr>
+          <w:rFonts w:eastAsia="Times New Roman" w:cs="Times New Roman"/>
+          <w:i/>
+          <w:szCs w:val="24"/>
+        </w:rPr>
+      </w:pPr>
+      <w:r>
+        <w:rPr>
+          <w:rFonts w:eastAsia="Times New Roman" w:cs="Times New Roman"/>
+          <w:i/>
+          <w:szCs w:val="24"/>
+        </w:rPr>
+        <w:t xml:space="preserve">How </w:t>
+      </w:r>
+      <w:proofErr w:type="gramStart"/>
+      <w:r>
+        <w:rPr>
+          <w:rFonts w:eastAsia="Times New Roman" w:cs="Times New Roman"/>
+          <w:i/>
+          <w:szCs w:val="24"/>
+        </w:rPr>
+        <w:t>is it done</w:t>
+      </w:r>
+      <w:proofErr w:type="gramEnd"/>
+      <w:r>
+        <w:rPr>
+          <w:rFonts w:eastAsia="Times New Roman" w:cs="Times New Roman"/>
+          <w:i/>
+          <w:szCs w:val="24"/>
+        </w:rPr>
+        <w:t xml:space="preserve"> today or what other alternatives exist?</w:t>
+      </w:r>
     </w:p>
     <w:p>
       <w:pPr>
@@ -1268,6 +1274,76 @@
         <w:rPr>
           <w:rFonts w:eastAsia="Times New Roman" w:cs="Times New Roman"/>
           <w:szCs w:val="24"/>
+        </w:rPr>
+      </w:pPr>
+      <w:r>
+        <w:rPr>
+          <w:rFonts w:eastAsia="Times New Roman" w:cs="Times New Roman"/>
+          <w:szCs w:val="24"/>
+          <w:highlight w:val="yellow"/>
+        </w:rPr>
+        <w:t xml:space="preserve">[For this section, </w:t>
+      </w:r>
+      <w:proofErr w:type="gramStart"/>
+      <w:r>
+        <w:rPr>
+          <w:rFonts w:eastAsia="Times New Roman" w:cs="Times New Roman"/>
+          <w:szCs w:val="24"/>
+          <w:highlight w:val="yellow"/>
+        </w:rPr>
+        <w:t>it’s</w:t>
+      </w:r>
+      <w:proofErr w:type="gramEnd"/>
+      <w:r>
+        <w:rPr>
+          <w:rFonts w:eastAsia="Times New Roman" w:cs="Times New Roman"/>
+          <w:szCs w:val="24"/>
+          <w:highlight w:val="yellow"/>
+        </w:rPr>
+        <w:t xml:space="preserve"> ok to just make a </w:t>
+      </w:r>
+      <w:proofErr w:type="spellStart"/>
+      <w:r>
+        <w:rPr>
+          <w:rFonts w:eastAsia="Times New Roman" w:cs="Times New Roman"/>
+          <w:szCs w:val="24"/>
+          <w:highlight w:val="yellow"/>
+        </w:rPr>
+        <w:t>pwr</w:t>
+      </w:r>
+      <w:proofErr w:type="spellEnd"/>
+      <w:r>
+        <w:rPr>
+          <w:rFonts w:eastAsia="Times New Roman" w:cs="Times New Roman"/>
+          <w:szCs w:val="24"/>
+          <w:highlight w:val="yellow"/>
+        </w:rPr>
+        <w:t xml:space="preserve"> </w:t>
+      </w:r>
+      <w:proofErr w:type="spellStart"/>
+      <w:r>
+        <w:rPr>
+          <w:rFonts w:eastAsia="Times New Roman" w:cs="Times New Roman"/>
+          <w:szCs w:val="24"/>
+          <w:highlight w:val="yellow"/>
+        </w:rPr>
+        <w:t>pt</w:t>
+      </w:r>
+      <w:proofErr w:type="spellEnd"/>
+      <w:r>
+        <w:rPr>
+          <w:rFonts w:eastAsia="Times New Roman" w:cs="Times New Roman"/>
+          <w:szCs w:val="24"/>
+          <w:highlight w:val="yellow"/>
+        </w:rPr>
+        <w:t xml:space="preserve"> slide, no need to fill it all in here]</w:t>
+      </w:r>
+    </w:p>
+    <w:p>
+      <w:pPr>
+        <w:rPr>
+          <w:rFonts w:eastAsia="Times New Roman" w:cs="Times New Roman"/>
+          <w:szCs w:val="24"/>
           <w:highlight w:val="red"/>
         </w:rPr>
       </w:pPr>
@@ -1425,6 +1501,76 @@
           <w:szCs w:val="24"/>
         </w:rPr>
         <w:t>[We could do an entire presentation on this alone, lol. I think that each of us can have pwr. pt. slide of our own discussing the lessons we all learned.]</w:t>
+      </w:r>
+    </w:p>
+    <w:p>
+      <w:pPr>
+        <w:rPr>
+          <w:rFonts w:eastAsia="Times New Roman" w:cs="Times New Roman"/>
+          <w:szCs w:val="24"/>
+        </w:rPr>
+      </w:pPr>
+      <w:r>
+        <w:rPr>
+          <w:rFonts w:eastAsia="Times New Roman" w:cs="Times New Roman"/>
+          <w:szCs w:val="24"/>
+          <w:highlight w:val="yellow"/>
+        </w:rPr>
+        <w:t xml:space="preserve">[For this section, </w:t>
+      </w:r>
+      <w:proofErr w:type="gramStart"/>
+      <w:r>
+        <w:rPr>
+          <w:rFonts w:eastAsia="Times New Roman" w:cs="Times New Roman"/>
+          <w:szCs w:val="24"/>
+          <w:highlight w:val="yellow"/>
+        </w:rPr>
+        <w:t>it’s</w:t>
+      </w:r>
+      <w:proofErr w:type="gramEnd"/>
+      <w:r>
+        <w:rPr>
+          <w:rFonts w:eastAsia="Times New Roman" w:cs="Times New Roman"/>
+          <w:szCs w:val="24"/>
+          <w:highlight w:val="yellow"/>
+        </w:rPr>
+        <w:t xml:space="preserve"> ok to just make a </w:t>
+      </w:r>
+      <w:proofErr w:type="spellStart"/>
+      <w:r>
+        <w:rPr>
+          <w:rFonts w:eastAsia="Times New Roman" w:cs="Times New Roman"/>
+          <w:szCs w:val="24"/>
+          <w:highlight w:val="yellow"/>
+        </w:rPr>
+        <w:t>pwr</w:t>
+      </w:r>
+      <w:proofErr w:type="spellEnd"/>
+      <w:r>
+        <w:rPr>
+          <w:rFonts w:eastAsia="Times New Roman" w:cs="Times New Roman"/>
+          <w:szCs w:val="24"/>
+          <w:highlight w:val="yellow"/>
+        </w:rPr>
+        <w:t xml:space="preserve"> </w:t>
+      </w:r>
+      <w:proofErr w:type="spellStart"/>
+      <w:r>
+        <w:rPr>
+          <w:rFonts w:eastAsia="Times New Roman" w:cs="Times New Roman"/>
+          <w:szCs w:val="24"/>
+          <w:highlight w:val="yellow"/>
+        </w:rPr>
+        <w:t>pt</w:t>
+      </w:r>
+      <w:proofErr w:type="spellEnd"/>
+      <w:r>
+        <w:rPr>
+          <w:rFonts w:eastAsia="Times New Roman" w:cs="Times New Roman"/>
+          <w:szCs w:val="24"/>
+          <w:highlight w:val="yellow"/>
+        </w:rPr>
+        <w:t xml:space="preserve"> slide, no need to fill it all in here]</w:t>
       </w:r>
     </w:p>
     <w:p>

</xml_diff>